<commit_message>
Fixed errors in rapport and analysis1
</commit_message>
<xml_diff>
--- a/Additional_measures.docx
+++ b/Additional_measures.docx
@@ -1,6 +1,6 @@
 
 <file path=word/document.xml><?xml version="1.0" encoding="utf-8"?>
-<w:document xmlns:wpc="http://schemas.microsoft.com/office/word/2010/wordprocessingCanvas" xmlns:cx="http://schemas.microsoft.com/office/drawing/2014/chartex" xmlns:cx1="http://schemas.microsoft.com/office/drawing/2015/9/8/chartex" xmlns:cx2="http://schemas.microsoft.com/office/drawing/2015/10/21/chartex" xmlns:cx3="http://schemas.microsoft.com/office/drawing/2016/5/9/chartex" xmlns:cx4="http://schemas.microsoft.com/office/drawing/2016/5/10/chartex" xmlns:cx5="http://schemas.microsoft.com/office/drawing/2016/5/11/chartex" xmlns:cx6="http://schemas.microsoft.com/office/drawing/2016/5/12/chartex" xmlns:cx7="http://schemas.microsoft.com/office/drawing/2016/5/13/chartex" xmlns:cx8="http://schemas.microsoft.com/office/drawing/2016/5/14/chartex" xmlns:mc="http://schemas.openxmlformats.org/markup-compatibility/2006" xmlns:aink="http://schemas.microsoft.com/office/drawing/2016/ink" xmlns:am3d="http://schemas.microsoft.com/office/drawing/2017/model3d" xmlns:o="urn:schemas-microsoft-com:office:office" xmlns:oel="http://schemas.microsoft.com/office/2019/extlst" xmlns:r="http://schemas.openxmlformats.org/officeDocument/2006/relationships" xmlns:m="http://schemas.openxmlformats.org/officeDocument/2006/math" xmlns:v="urn:schemas-microsoft-com:vml" xmlns:wp14="http://schemas.microsoft.com/office/word/2010/wordprocessingDrawing" xmlns:wp="http://schemas.openxmlformats.org/drawingml/2006/wordprocessingDrawing" xmlns:w10="urn:schemas-microsoft-com:office:word" xmlns:w="http://schemas.openxmlformats.org/wordprocessingml/2006/main" xmlns:w14="http://schemas.microsoft.com/office/word/2010/wordml" xmlns:w15="http://schemas.microsoft.com/office/word/2012/wordml" xmlns:w16cex="http://schemas.microsoft.com/office/word/2018/wordml/cex" xmlns:w16cid="http://schemas.microsoft.com/office/word/2016/wordml/cid" xmlns:w16="http://schemas.microsoft.com/office/word/2018/wordml" xmlns:w16sdtdh="http://schemas.microsoft.com/office/word/2020/wordml/sdtdatahash" xmlns:w16se="http://schemas.microsoft.com/office/word/2015/wordml/symex" xmlns:wpg="http://schemas.microsoft.com/office/word/2010/wordprocessingGroup" xmlns:wpi="http://schemas.microsoft.com/office/word/2010/wordprocessingInk" xmlns:wne="http://schemas.microsoft.com/office/word/2006/wordml" xmlns:wps="http://schemas.microsoft.com/office/word/2010/wordprocessingShape" mc:Ignorable="w14 w15 w16se w16cid w16 w16cex w16sdtdh wp14">
+<w:document xmlns:wpc="http://schemas.microsoft.com/office/word/2010/wordprocessingCanvas" xmlns:cx="http://schemas.microsoft.com/office/drawing/2014/chartex" xmlns:cx1="http://schemas.microsoft.com/office/drawing/2015/9/8/chartex" xmlns:cx2="http://schemas.microsoft.com/office/drawing/2015/10/21/chartex" xmlns:cx3="http://schemas.microsoft.com/office/drawing/2016/5/9/chartex" xmlns:cx4="http://schemas.microsoft.com/office/drawing/2016/5/10/chartex" xmlns:cx5="http://schemas.microsoft.com/office/drawing/2016/5/11/chartex" xmlns:cx6="http://schemas.microsoft.com/office/drawing/2016/5/12/chartex" xmlns:cx7="http://schemas.microsoft.com/office/drawing/2016/5/13/chartex" xmlns:cx8="http://schemas.microsoft.com/office/drawing/2016/5/14/chartex" xmlns:mc="http://schemas.openxmlformats.org/markup-compatibility/2006" xmlns:aink="http://schemas.microsoft.com/office/drawing/2016/ink" xmlns:am3d="http://schemas.microsoft.com/office/drawing/2017/model3d" xmlns:o="urn:schemas-microsoft-com:office:office" xmlns:oel="http://schemas.microsoft.com/office/2019/extlst" xmlns:r="http://schemas.openxmlformats.org/officeDocument/2006/relationships" xmlns:m="http://schemas.openxmlformats.org/officeDocument/2006/math" xmlns:v="urn:schemas-microsoft-com:vml" xmlns:wp14="http://schemas.microsoft.com/office/word/2010/wordprocessingDrawing" xmlns:wp="http://schemas.openxmlformats.org/drawingml/2006/wordprocessingDrawing" xmlns:w10="urn:schemas-microsoft-com:office:word" xmlns:w="http://schemas.openxmlformats.org/wordprocessingml/2006/main" xmlns:w14="http://schemas.microsoft.com/office/word/2010/wordml" xmlns:w15="http://schemas.microsoft.com/office/word/2012/wordml" xmlns:w16cex="http://schemas.microsoft.com/office/word/2018/wordml/cex" xmlns:w16cid="http://schemas.microsoft.com/office/word/2016/wordml/cid" xmlns:w16="http://schemas.microsoft.com/office/word/2018/wordml" xmlns:w16sdtdh="http://schemas.microsoft.com/office/word/2020/wordml/sdtdatahash" xmlns:w16se="http://schemas.microsoft.com/office/word/2015/wordml/symex" xmlns:wpg="http://schemas.microsoft.com/office/word/2010/wordprocessingGroup" xmlns:wpi="http://schemas.microsoft.com/office/word/2010/wordprocessingInk" xmlns:wne="http://schemas.microsoft.com/office/word/2006/wordml" xmlns:wps="http://schemas.microsoft.com/office/word/2010/wordprocessingShape" xmlns:a="http://schemas.openxmlformats.org/drawingml/2006/main" xmlns:pic="http://schemas.openxmlformats.org/drawingml/2006/picture" xmlns:a14="http://schemas.microsoft.com/office/drawing/2010/main" mc:Ignorable="w14 w15 w16se w16cid w16 w16cex w16sdtdh wp14">
   <w:body>
     <w:p>
       <w:pPr>
@@ -326,7 +326,7 @@
     <w:p>
       <w:pPr>
         <w:rPr>
-          <w:rFonts w:asciiTheme="majorHAnsi" w:eastAsiaTheme="majorEastAsia" w:hAnsiTheme="majorHAnsi" w:cstheme="majorBidi"/>
+          <w:rFonts w:asciiTheme="majorHAnsi" w:hAnsiTheme="majorHAnsi" w:eastAsiaTheme="majorEastAsia" w:cstheme="majorBidi"/>
           <w:color w:val="2F5496" w:themeColor="accent1" w:themeShade="BF"/>
           <w:sz w:val="32"/>
           <w:szCs w:val="32"/>
@@ -623,35 +623,44 @@
       </w:r>
     </w:p>
     <w:p/>
-    <w:p>
+    <w:p w14:noSpellErr="1">
+      <w:pPr>
+        <w:pStyle w:val="Normal"/>
+      </w:pPr>
       <w:r>
         <w:drawing>
-          <wp:inline distT="0" distB="0" distL="0" distR="0" wp14:anchorId="013858E6" wp14:editId="0020284C">
+          <wp:inline wp14:editId="3A2F31C9" wp14:anchorId="5CA31BD4">
             <wp:extent cx="4083050" cy="4288876"/>
             <wp:effectExtent l="0" t="0" r="0" b="0"/>
-            <wp:docPr id="10" name="Picture 10" descr="Diagram&#10;&#10;Description automatically generated"/>
+            <wp:docPr id="904763344" name="Picture 10" descr="Diagram&#10;&#10;Description automatically generated" title=""/>
             <wp:cNvGraphicFramePr>
-              <a:graphicFrameLocks xmlns:a="http://schemas.openxmlformats.org/drawingml/2006/main" noChangeAspect="1"/>
+              <a:graphicFrameLocks noChangeAspect="1"/>
             </wp:cNvGraphicFramePr>
-            <a:graphic xmlns:a="http://schemas.openxmlformats.org/drawingml/2006/main">
+            <a:graphic>
               <a:graphicData uri="http://schemas.openxmlformats.org/drawingml/2006/picture">
-                <pic:pic xmlns:pic="http://schemas.openxmlformats.org/drawingml/2006/picture">
+                <pic:pic>
                   <pic:nvPicPr>
-                    <pic:cNvPr id="10" name="Picture 10" descr="Diagram&#10;&#10;Description automatically generated"/>
+                    <pic:cNvPr id="0" name="Picture 10"/>
                     <pic:cNvPicPr/>
                   </pic:nvPicPr>
                   <pic:blipFill>
-                    <a:blip r:embed="rId11"/>
+                    <a:blip r:embed="R3920741cfda5423b">
+                      <a:extLst>
+                        <a:ext xmlns:a="http://schemas.openxmlformats.org/drawingml/2006/main" uri="{28A0092B-C50C-407E-A947-70E740481C1C}">
+                          <a14:useLocalDpi val="0"/>
+                        </a:ext>
+                      </a:extLst>
+                    </a:blip>
                     <a:stretch>
                       <a:fillRect/>
                     </a:stretch>
                   </pic:blipFill>
-                  <pic:spPr>
-                    <a:xfrm>
+                  <pic:spPr xmlns:pic="http://schemas.openxmlformats.org/drawingml/2006/picture">
+                    <a:xfrm xmlns:a="http://schemas.openxmlformats.org/drawingml/2006/main" rot="0" flipH="0" flipV="0">
                       <a:off x="0" y="0"/>
-                      <a:ext cx="4084810" cy="4290725"/>
+                      <a:ext cx="4083050" cy="4288876"/>
                     </a:xfrm>
-                    <a:prstGeom prst="rect">
+                    <a:prstGeom xmlns:a="http://schemas.openxmlformats.org/drawingml/2006/main" prst="rect">
                       <a:avLst/>
                     </a:prstGeom>
                   </pic:spPr>
@@ -663,7 +672,7 @@
       </w:r>
     </w:p>
     <w:sectPr>
-      <w:pgSz w:w="11906" w:h="16838"/>
+      <w:pgSz w:w="11906" w:h="16838" w:orient="portrait"/>
       <w:pgMar w:top="1440" w:right="1440" w:bottom="1440" w:left="1440" w:header="708" w:footer="708" w:gutter="0"/>
       <w:cols w:space="708"/>
       <w:docGrid w:linePitch="360"/>
@@ -677,7 +686,7 @@
   <w:docDefaults>
     <w:rPrDefault>
       <w:rPr>
-        <w:rFonts w:asciiTheme="minorHAnsi" w:eastAsiaTheme="minorHAnsi" w:hAnsiTheme="minorHAnsi" w:cstheme="minorBidi"/>
+        <w:rFonts w:asciiTheme="minorHAnsi" w:hAnsiTheme="minorHAnsi" w:eastAsiaTheme="minorHAnsi" w:cstheme="minorBidi"/>
         <w:sz w:val="24"/>
         <w:szCs w:val="24"/>
         <w:lang w:val="en-GB" w:eastAsia="en-US" w:bidi="ar-SA"/>
@@ -688,14 +697,14 @@
   <w:latentStyles w:defLockedState="0" w:defUIPriority="99" w:defSemiHidden="0" w:defUnhideWhenUsed="0" w:defQFormat="0" w:count="376">
     <w:lsdException w:name="Normal" w:uiPriority="0" w:qFormat="1"/>
     <w:lsdException w:name="heading 1" w:uiPriority="9" w:qFormat="1"/>
-    <w:lsdException w:name="heading 2" w:semiHidden="1" w:uiPriority="9" w:unhideWhenUsed="1" w:qFormat="1"/>
-    <w:lsdException w:name="heading 3" w:semiHidden="1" w:uiPriority="9" w:unhideWhenUsed="1" w:qFormat="1"/>
-    <w:lsdException w:name="heading 4" w:semiHidden="1" w:uiPriority="9" w:unhideWhenUsed="1" w:qFormat="1"/>
-    <w:lsdException w:name="heading 5" w:semiHidden="1" w:uiPriority="9" w:unhideWhenUsed="1" w:qFormat="1"/>
-    <w:lsdException w:name="heading 6" w:semiHidden="1" w:uiPriority="9" w:unhideWhenUsed="1" w:qFormat="1"/>
-    <w:lsdException w:name="heading 7" w:semiHidden="1" w:uiPriority="9" w:unhideWhenUsed="1" w:qFormat="1"/>
-    <w:lsdException w:name="heading 8" w:semiHidden="1" w:uiPriority="9" w:unhideWhenUsed="1" w:qFormat="1"/>
-    <w:lsdException w:name="heading 9" w:semiHidden="1" w:uiPriority="9" w:unhideWhenUsed="1" w:qFormat="1"/>
+    <w:lsdException w:name="heading 2" w:uiPriority="9" w:semiHidden="1" w:unhideWhenUsed="1" w:qFormat="1"/>
+    <w:lsdException w:name="heading 3" w:uiPriority="9" w:semiHidden="1" w:unhideWhenUsed="1" w:qFormat="1"/>
+    <w:lsdException w:name="heading 4" w:uiPriority="9" w:semiHidden="1" w:unhideWhenUsed="1" w:qFormat="1"/>
+    <w:lsdException w:name="heading 5" w:uiPriority="9" w:semiHidden="1" w:unhideWhenUsed="1" w:qFormat="1"/>
+    <w:lsdException w:name="heading 6" w:uiPriority="9" w:semiHidden="1" w:unhideWhenUsed="1" w:qFormat="1"/>
+    <w:lsdException w:name="heading 7" w:uiPriority="9" w:semiHidden="1" w:unhideWhenUsed="1" w:qFormat="1"/>
+    <w:lsdException w:name="heading 8" w:uiPriority="9" w:semiHidden="1" w:unhideWhenUsed="1" w:qFormat="1"/>
+    <w:lsdException w:name="heading 9" w:uiPriority="9" w:semiHidden="1" w:unhideWhenUsed="1" w:qFormat="1"/>
     <w:lsdException w:name="index 1" w:semiHidden="1" w:unhideWhenUsed="1"/>
     <w:lsdException w:name="index 2" w:semiHidden="1" w:unhideWhenUsed="1"/>
     <w:lsdException w:name="index 3" w:semiHidden="1" w:unhideWhenUsed="1"/>
@@ -705,22 +714,22 @@
     <w:lsdException w:name="index 7" w:semiHidden="1" w:unhideWhenUsed="1"/>
     <w:lsdException w:name="index 8" w:semiHidden="1" w:unhideWhenUsed="1"/>
     <w:lsdException w:name="index 9" w:semiHidden="1" w:unhideWhenUsed="1"/>
-    <w:lsdException w:name="toc 1" w:semiHidden="1" w:uiPriority="39" w:unhideWhenUsed="1"/>
-    <w:lsdException w:name="toc 2" w:semiHidden="1" w:uiPriority="39" w:unhideWhenUsed="1"/>
-    <w:lsdException w:name="toc 3" w:semiHidden="1" w:uiPriority="39" w:unhideWhenUsed="1"/>
-    <w:lsdException w:name="toc 4" w:semiHidden="1" w:uiPriority="39" w:unhideWhenUsed="1"/>
-    <w:lsdException w:name="toc 5" w:semiHidden="1" w:uiPriority="39" w:unhideWhenUsed="1"/>
-    <w:lsdException w:name="toc 6" w:semiHidden="1" w:uiPriority="39" w:unhideWhenUsed="1"/>
-    <w:lsdException w:name="toc 7" w:semiHidden="1" w:uiPriority="39" w:unhideWhenUsed="1"/>
-    <w:lsdException w:name="toc 8" w:semiHidden="1" w:uiPriority="39" w:unhideWhenUsed="1"/>
-    <w:lsdException w:name="toc 9" w:semiHidden="1" w:uiPriority="39" w:unhideWhenUsed="1"/>
+    <w:lsdException w:name="toc 1" w:uiPriority="39" w:semiHidden="1" w:unhideWhenUsed="1"/>
+    <w:lsdException w:name="toc 2" w:uiPriority="39" w:semiHidden="1" w:unhideWhenUsed="1"/>
+    <w:lsdException w:name="toc 3" w:uiPriority="39" w:semiHidden="1" w:unhideWhenUsed="1"/>
+    <w:lsdException w:name="toc 4" w:uiPriority="39" w:semiHidden="1" w:unhideWhenUsed="1"/>
+    <w:lsdException w:name="toc 5" w:uiPriority="39" w:semiHidden="1" w:unhideWhenUsed="1"/>
+    <w:lsdException w:name="toc 6" w:uiPriority="39" w:semiHidden="1" w:unhideWhenUsed="1"/>
+    <w:lsdException w:name="toc 7" w:uiPriority="39" w:semiHidden="1" w:unhideWhenUsed="1"/>
+    <w:lsdException w:name="toc 8" w:uiPriority="39" w:semiHidden="1" w:unhideWhenUsed="1"/>
+    <w:lsdException w:name="toc 9" w:uiPriority="39" w:semiHidden="1" w:unhideWhenUsed="1"/>
     <w:lsdException w:name="Normal Indent" w:semiHidden="1" w:unhideWhenUsed="1"/>
     <w:lsdException w:name="footnote text" w:semiHidden="1" w:unhideWhenUsed="1"/>
     <w:lsdException w:name="annotation text" w:semiHidden="1" w:unhideWhenUsed="1"/>
     <w:lsdException w:name="header" w:semiHidden="1" w:unhideWhenUsed="1"/>
     <w:lsdException w:name="footer" w:semiHidden="1" w:unhideWhenUsed="1"/>
     <w:lsdException w:name="index heading" w:semiHidden="1" w:unhideWhenUsed="1"/>
-    <w:lsdException w:name="caption" w:semiHidden="1" w:uiPriority="35" w:unhideWhenUsed="1" w:qFormat="1"/>
+    <w:lsdException w:name="caption" w:uiPriority="35" w:semiHidden="1" w:unhideWhenUsed="1" w:qFormat="1"/>
     <w:lsdException w:name="table of figures" w:semiHidden="1" w:unhideWhenUsed="1"/>
     <w:lsdException w:name="envelope address" w:semiHidden="1" w:unhideWhenUsed="1"/>
     <w:lsdException w:name="envelope return" w:semiHidden="1" w:unhideWhenUsed="1"/>
@@ -751,7 +760,7 @@
     <w:lsdException w:name="Title" w:uiPriority="10" w:qFormat="1"/>
     <w:lsdException w:name="Closing" w:semiHidden="1" w:unhideWhenUsed="1"/>
     <w:lsdException w:name="Signature" w:semiHidden="1" w:unhideWhenUsed="1"/>
-    <w:lsdException w:name="Default Paragraph Font" w:semiHidden="1" w:uiPriority="1" w:unhideWhenUsed="1"/>
+    <w:lsdException w:name="Default Paragraph Font" w:uiPriority="1" w:semiHidden="1" w:unhideWhenUsed="1"/>
     <w:lsdException w:name="Body Text" w:semiHidden="1" w:unhideWhenUsed="1"/>
     <w:lsdException w:name="Body Text Indent" w:semiHidden="1" w:unhideWhenUsed="1"/>
     <w:lsdException w:name="List Continue" w:semiHidden="1" w:unhideWhenUsed="1"/>
@@ -951,8 +960,8 @@
     <w:lsdException w:name="Subtle Reference" w:uiPriority="31" w:qFormat="1"/>
     <w:lsdException w:name="Intense Reference" w:uiPriority="32" w:qFormat="1"/>
     <w:lsdException w:name="Book Title" w:uiPriority="33" w:qFormat="1"/>
-    <w:lsdException w:name="Bibliography" w:semiHidden="1" w:uiPriority="37" w:unhideWhenUsed="1"/>
-    <w:lsdException w:name="TOC Heading" w:semiHidden="1" w:uiPriority="39" w:unhideWhenUsed="1" w:qFormat="1"/>
+    <w:lsdException w:name="Bibliography" w:uiPriority="37" w:semiHidden="1" w:unhideWhenUsed="1"/>
+    <w:lsdException w:name="TOC Heading" w:uiPriority="39" w:semiHidden="1" w:unhideWhenUsed="1" w:qFormat="1"/>
     <w:lsdException w:name="Plain Table 1" w:uiPriority="41"/>
     <w:lsdException w:name="Plain Table 2" w:uiPriority="42"/>
     <w:lsdException w:name="Plain Table 3" w:uiPriority="43"/>
@@ -1063,7 +1072,7 @@
     <w:lsdException w:name="Unresolved Mention" w:semiHidden="1" w:unhideWhenUsed="1"/>
     <w:lsdException w:name="Smart Link" w:semiHidden="1" w:unhideWhenUsed="1"/>
   </w:latentStyles>
-  <w:style w:type="paragraph" w:default="1" w:styleId="Normal">
+  <w:style w:type="paragraph" w:styleId="Normal" w:default="1">
     <w:name w:val="Normal"/>
     <w:qFormat/>
   </w:style>
@@ -1082,19 +1091,19 @@
       <w:outlineLvl w:val="0"/>
     </w:pPr>
     <w:rPr>
-      <w:rFonts w:asciiTheme="majorHAnsi" w:eastAsiaTheme="majorEastAsia" w:hAnsiTheme="majorHAnsi" w:cstheme="majorBidi"/>
+      <w:rFonts w:asciiTheme="majorHAnsi" w:hAnsiTheme="majorHAnsi" w:eastAsiaTheme="majorEastAsia" w:cstheme="majorBidi"/>
       <w:color w:val="2F5496" w:themeColor="accent1" w:themeShade="BF"/>
       <w:sz w:val="32"/>
       <w:szCs w:val="32"/>
     </w:rPr>
   </w:style>
-  <w:style w:type="character" w:default="1" w:styleId="DefaultParagraphFont">
+  <w:style w:type="character" w:styleId="DefaultParagraphFont" w:default="1">
     <w:name w:val="Default Paragraph Font"/>
     <w:uiPriority w:val="1"/>
     <w:semiHidden/>
     <w:unhideWhenUsed/>
   </w:style>
-  <w:style w:type="table" w:default="1" w:styleId="TableNormal">
+  <w:style w:type="table" w:styleId="TableNormal" w:default="1">
     <w:name w:val="Normal Table"/>
     <w:uiPriority w:val="99"/>
     <w:semiHidden/>
@@ -1109,7 +1118,7 @@
       </w:tblCellMar>
     </w:tblPr>
   </w:style>
-  <w:style w:type="numbering" w:default="1" w:styleId="NoList">
+  <w:style w:type="numbering" w:styleId="NoList" w:default="1">
     <w:name w:val="No List"/>
     <w:uiPriority w:val="99"/>
     <w:semiHidden/>
@@ -1127,35 +1136,35 @@
       <w:contextualSpacing/>
     </w:pPr>
     <w:rPr>
-      <w:rFonts w:asciiTheme="majorHAnsi" w:eastAsiaTheme="majorEastAsia" w:hAnsiTheme="majorHAnsi" w:cstheme="majorBidi"/>
+      <w:rFonts w:asciiTheme="majorHAnsi" w:hAnsiTheme="majorHAnsi" w:eastAsiaTheme="majorEastAsia" w:cstheme="majorBidi"/>
       <w:spacing w:val="-10"/>
       <w:kern w:val="28"/>
       <w:sz w:val="56"/>
       <w:szCs w:val="56"/>
     </w:rPr>
   </w:style>
-  <w:style w:type="character" w:customStyle="1" w:styleId="TitleChar">
+  <w:style w:type="character" w:styleId="TitleChar" w:customStyle="1">
     <w:name w:val="Title Char"/>
     <w:basedOn w:val="DefaultParagraphFont"/>
     <w:link w:val="Title"/>
     <w:uiPriority w:val="10"/>
     <w:rsid w:val="00EC70D2"/>
     <w:rPr>
-      <w:rFonts w:asciiTheme="majorHAnsi" w:eastAsiaTheme="majorEastAsia" w:hAnsiTheme="majorHAnsi" w:cstheme="majorBidi"/>
+      <w:rFonts w:asciiTheme="majorHAnsi" w:hAnsiTheme="majorHAnsi" w:eastAsiaTheme="majorEastAsia" w:cstheme="majorBidi"/>
       <w:spacing w:val="-10"/>
       <w:kern w:val="28"/>
       <w:sz w:val="56"/>
       <w:szCs w:val="56"/>
     </w:rPr>
   </w:style>
-  <w:style w:type="character" w:customStyle="1" w:styleId="Heading1Char">
+  <w:style w:type="character" w:styleId="Heading1Char" w:customStyle="1">
     <w:name w:val="Heading 1 Char"/>
     <w:basedOn w:val="DefaultParagraphFont"/>
     <w:link w:val="Heading1"/>
     <w:uiPriority w:val="9"/>
     <w:rsid w:val="00EC70D2"/>
     <w:rPr>
-      <w:rFonts w:asciiTheme="majorHAnsi" w:eastAsiaTheme="majorEastAsia" w:hAnsiTheme="majorHAnsi" w:cstheme="majorBidi"/>
+      <w:rFonts w:asciiTheme="majorHAnsi" w:hAnsiTheme="majorHAnsi" w:eastAsiaTheme="majorEastAsia" w:cstheme="majorBidi"/>
       <w:color w:val="2F5496" w:themeColor="accent1" w:themeShade="BF"/>
       <w:sz w:val="32"/>
       <w:szCs w:val="32"/>

</xml_diff>